<commit_message>
Updating content of guides
</commit_message>
<xml_diff>
--- a/src/_docs/ProcurementGuideEN.docx
+++ b/src/_docs/ProcurementGuideEN.docx
@@ -1,6 +1,6 @@
 
 <file path=word/document.xml><?xml version="1.0" encoding="utf-8"?>
-<w:document xmlns:wpc="http://schemas.microsoft.com/office/word/2010/wordprocessingCanvas" xmlns:cx="http://schemas.microsoft.com/office/drawing/2014/chartex" xmlns:cx1="http://schemas.microsoft.com/office/drawing/2015/9/8/chartex" xmlns:cx2="http://schemas.microsoft.com/office/drawing/2015/10/21/chartex" xmlns:cx3="http://schemas.microsoft.com/office/drawing/2016/5/9/chartex" xmlns:cx4="http://schemas.microsoft.com/office/drawing/2016/5/10/chartex" xmlns:cx5="http://schemas.microsoft.com/office/drawing/2016/5/11/chartex" xmlns:cx6="http://schemas.microsoft.com/office/drawing/2016/5/12/chartex" xmlns:cx7="http://schemas.microsoft.com/office/drawing/2016/5/13/chartex" xmlns:cx8="http://schemas.microsoft.com/office/drawing/2016/5/14/chartex" xmlns:mc="http://schemas.openxmlformats.org/markup-compatibility/2006" xmlns:aink="http://schemas.microsoft.com/office/drawing/2016/ink" xmlns:am3d="http://schemas.microsoft.com/office/drawing/2017/model3d" xmlns:o="urn:schemas-microsoft-com:office:office" xmlns:oel="http://schemas.microsoft.com/office/2019/extlst" xmlns:r="http://schemas.openxmlformats.org/officeDocument/2006/relationships" xmlns:m="http://schemas.openxmlformats.org/officeDocument/2006/math" xmlns:v="urn:schemas-microsoft-com:vml" xmlns:wp14="http://schemas.microsoft.com/office/word/2010/wordprocessingDrawing" xmlns:wp="http://schemas.openxmlformats.org/drawingml/2006/wordprocessingDrawing" xmlns:w10="urn:schemas-microsoft-com:office:word" xmlns:w="http://schemas.openxmlformats.org/wordprocessingml/2006/main" xmlns:w14="http://schemas.microsoft.com/office/word/2010/wordml" xmlns:w15="http://schemas.microsoft.com/office/word/2012/wordml" xmlns:w16cex="http://schemas.microsoft.com/office/word/2018/wordml/cex" xmlns:w16cid="http://schemas.microsoft.com/office/word/2016/wordml/cid" xmlns:w16="http://schemas.microsoft.com/office/word/2018/wordml" xmlns:w16sdtdh="http://schemas.microsoft.com/office/word/2020/wordml/sdtdatahash" xmlns:w16se="http://schemas.microsoft.com/office/word/2015/wordml/symex" xmlns:wpg="http://schemas.microsoft.com/office/word/2010/wordprocessingGroup" xmlns:wpi="http://schemas.microsoft.com/office/word/2010/wordprocessingInk" xmlns:wne="http://schemas.microsoft.com/office/word/2006/wordml" xmlns:wps="http://schemas.microsoft.com/office/word/2010/wordprocessingShape" mc:Ignorable="w14 w15 w16se w16cid w16 w16cex w16sdtdh wp14">
+<w:document xmlns:wpc="http://schemas.microsoft.com/office/word/2010/wordprocessingCanvas" xmlns:cx="http://schemas.microsoft.com/office/drawing/2014/chartex" xmlns:cx1="http://schemas.microsoft.com/office/drawing/2015/9/8/chartex" xmlns:cx2="http://schemas.microsoft.com/office/drawing/2015/10/21/chartex" xmlns:cx3="http://schemas.microsoft.com/office/drawing/2016/5/9/chartex" xmlns:cx4="http://schemas.microsoft.com/office/drawing/2016/5/10/chartex" xmlns:cx5="http://schemas.microsoft.com/office/drawing/2016/5/11/chartex" xmlns:cx6="http://schemas.microsoft.com/office/drawing/2016/5/12/chartex" xmlns:cx7="http://schemas.microsoft.com/office/drawing/2016/5/13/chartex" xmlns:cx8="http://schemas.microsoft.com/office/drawing/2016/5/14/chartex" xmlns:mc="http://schemas.openxmlformats.org/markup-compatibility/2006" xmlns:aink="http://schemas.microsoft.com/office/drawing/2016/ink" xmlns:am3d="http://schemas.microsoft.com/office/drawing/2017/model3d" xmlns:o="urn:schemas-microsoft-com:office:office" xmlns:oel="http://schemas.microsoft.com/office/2019/extlst" xmlns:r="http://schemas.openxmlformats.org/officeDocument/2006/relationships" xmlns:m="http://schemas.openxmlformats.org/officeDocument/2006/math" xmlns:v="urn:schemas-microsoft-com:vml" xmlns:wp14="http://schemas.microsoft.com/office/word/2010/wordprocessingDrawing" xmlns:wp="http://schemas.openxmlformats.org/drawingml/2006/wordprocessingDrawing" xmlns:w10="urn:schemas-microsoft-com:office:word" xmlns:w="http://schemas.openxmlformats.org/wordprocessingml/2006/main" xmlns:w14="http://schemas.microsoft.com/office/word/2010/wordml" xmlns:w15="http://schemas.microsoft.com/office/word/2012/wordml" xmlns:w16cex="http://schemas.microsoft.com/office/word/2018/wordml/cex" xmlns:w16cid="http://schemas.microsoft.com/office/word/2016/wordml/cid" xmlns:w16="http://schemas.microsoft.com/office/word/2018/wordml" xmlns:w16du="http://schemas.microsoft.com/office/word/2023/wordml/word16du" xmlns:w16sdtdh="http://schemas.microsoft.com/office/word/2020/wordml/sdtdatahash" xmlns:w16sdtfl="http://schemas.microsoft.com/office/word/2024/wordml/sdtformatlock" xmlns:w16se="http://schemas.microsoft.com/office/word/2015/wordml/symex" xmlns:wpg="http://schemas.microsoft.com/office/word/2010/wordprocessingGroup" xmlns:wpi="http://schemas.microsoft.com/office/word/2010/wordprocessingInk" xmlns:wne="http://schemas.microsoft.com/office/word/2006/wordml" xmlns:wps="http://schemas.microsoft.com/office/word/2010/wordprocessingShape" mc:Ignorable="w14 w15 w16se w16cid w16 w16cex w16sdtdh w16sdtfl w16du wp14">
   <w:body>
     <w:p>
       <w:pPr>
@@ -2211,11 +2211,16 @@
         <w:t>facing</w:t>
       </w:r>
       <w:r>
-        <w:t xml:space="preserve"> or public-facing information technology (IT) solutions and equipment</w:t>
+        <w:t xml:space="preserve"> or public-facing information technology (IT) solutions and </w:t>
+      </w:r>
+      <w:proofErr w:type="gramStart"/>
+      <w:r>
+        <w:t>equipment</w:t>
       </w:r>
       <w:r>
         <w:t>;</w:t>
       </w:r>
+      <w:proofErr w:type="gramEnd"/>
     </w:p>
     <w:p>
       <w:pPr>
@@ -2241,8 +2246,13 @@
         </w:numPr>
       </w:pPr>
       <w:r>
-        <w:t>instructional and technical manuals for a good or service;</w:t>
-      </w:r>
+        <w:t xml:space="preserve">instructional and technical manuals for a good or </w:t>
+      </w:r>
+      <w:proofErr w:type="gramStart"/>
+      <w:r>
+        <w:t>service;</w:t>
+      </w:r>
+      <w:proofErr w:type="gramEnd"/>
     </w:p>
     <w:p>
       <w:pPr>
@@ -2253,8 +2263,13 @@
         </w:numPr>
       </w:pPr>
       <w:r>
-        <w:t>training materials;</w:t>
-      </w:r>
+        <w:t xml:space="preserve">training </w:t>
+      </w:r>
+      <w:proofErr w:type="gramStart"/>
+      <w:r>
+        <w:t>materials;</w:t>
+      </w:r>
+      <w:proofErr w:type="gramEnd"/>
     </w:p>
     <w:p>
       <w:pPr>
@@ -2264,9 +2279,11 @@
           <w:numId w:val="1"/>
         </w:numPr>
       </w:pPr>
+      <w:proofErr w:type="gramStart"/>
       <w:r>
         <w:t>presentations;</w:t>
       </w:r>
+      <w:proofErr w:type="gramEnd"/>
     </w:p>
     <w:p>
       <w:pPr>
@@ -2276,9 +2293,11 @@
           <w:numId w:val="1"/>
         </w:numPr>
       </w:pPr>
+      <w:proofErr w:type="gramStart"/>
       <w:r>
         <w:t>reports;</w:t>
       </w:r>
+      <w:proofErr w:type="gramEnd"/>
     </w:p>
     <w:p>
       <w:pPr>
@@ -2288,12 +2307,14 @@
           <w:numId w:val="1"/>
         </w:numPr>
       </w:pPr>
+      <w:proofErr w:type="gramStart"/>
       <w:r>
         <w:t>emails</w:t>
       </w:r>
       <w:r>
         <w:t>;</w:t>
       </w:r>
+      <w:proofErr w:type="gramEnd"/>
     </w:p>
     <w:p>
       <w:pPr>
@@ -2304,11 +2325,16 @@
         </w:numPr>
       </w:pPr>
       <w:r>
-        <w:t>support services</w:t>
+        <w:t xml:space="preserve">support </w:t>
+      </w:r>
+      <w:proofErr w:type="gramStart"/>
+      <w:r>
+        <w:t>services</w:t>
       </w:r>
       <w:r>
         <w:t>;</w:t>
       </w:r>
+      <w:proofErr w:type="gramEnd"/>
     </w:p>
     <w:p>
       <w:pPr>
@@ -3086,11 +3112,16 @@
         <w:t>s</w:t>
       </w:r>
       <w:r>
-        <w:t>oftware, including mobile applications</w:t>
+        <w:t xml:space="preserve">oftware, including mobile </w:t>
+      </w:r>
+      <w:proofErr w:type="gramStart"/>
+      <w:r>
+        <w:t>applications</w:t>
       </w:r>
       <w:r>
         <w:t>;</w:t>
       </w:r>
+      <w:proofErr w:type="gramEnd"/>
     </w:p>
     <w:p>
       <w:pPr>
@@ -3121,12 +3152,14 @@
       <w:r>
         <w:t>GC</w:t>
       </w:r>
+      <w:proofErr w:type="gramStart"/>
       <w:r>
         <w:t>)</w:t>
       </w:r>
       <w:r>
         <w:t>;</w:t>
       </w:r>
+      <w:proofErr w:type="gramEnd"/>
     </w:p>
     <w:p>
       <w:pPr>
@@ -3140,11 +3173,16 @@
         <w:t>a</w:t>
       </w:r>
       <w:r>
-        <w:t>dministrator panels</w:t>
+        <w:t xml:space="preserve">dministrator </w:t>
+      </w:r>
+      <w:proofErr w:type="gramStart"/>
+      <w:r>
+        <w:t>panels</w:t>
       </w:r>
       <w:r>
         <w:t>;</w:t>
       </w:r>
+      <w:proofErr w:type="gramEnd"/>
     </w:p>
     <w:p>
       <w:pPr>
@@ -3158,11 +3196,16 @@
         <w:t>m</w:t>
       </w:r>
       <w:r>
-        <w:t>obile devices</w:t>
+        <w:t xml:space="preserve">obile </w:t>
+      </w:r>
+      <w:proofErr w:type="gramStart"/>
+      <w:r>
+        <w:t>devices</w:t>
       </w:r>
       <w:r>
         <w:t>;</w:t>
       </w:r>
+      <w:proofErr w:type="gramEnd"/>
     </w:p>
     <w:p>
       <w:pPr>
@@ -3176,11 +3219,16 @@
         <w:t>h</w:t>
       </w:r>
       <w:r>
-        <w:t>ardware, including laptops</w:t>
+        <w:t xml:space="preserve">ardware, including </w:t>
+      </w:r>
+      <w:proofErr w:type="gramStart"/>
+      <w:r>
+        <w:t>laptops</w:t>
       </w:r>
       <w:r>
         <w:t>;</w:t>
       </w:r>
+      <w:proofErr w:type="gramEnd"/>
     </w:p>
     <w:p>
       <w:pPr>
@@ -3190,6 +3238,7 @@
           <w:numId w:val="5"/>
         </w:numPr>
       </w:pPr>
+      <w:proofErr w:type="gramStart"/>
       <w:r>
         <w:t>p</w:t>
       </w:r>
@@ -3199,6 +3248,7 @@
       <w:r>
         <w:t>;</w:t>
       </w:r>
+      <w:proofErr w:type="gramEnd"/>
     </w:p>
     <w:p>
       <w:pPr>
@@ -3212,11 +3262,16 @@
         <w:t>k</w:t>
       </w:r>
       <w:r>
-        <w:t>iosks and transaction machines</w:t>
+        <w:t xml:space="preserve">iosks and transaction </w:t>
+      </w:r>
+      <w:proofErr w:type="gramStart"/>
+      <w:r>
+        <w:t>machines</w:t>
       </w:r>
       <w:r>
         <w:t>;</w:t>
       </w:r>
+      <w:proofErr w:type="gramEnd"/>
     </w:p>
     <w:p>
       <w:pPr>
@@ -3248,11 +3303,16 @@
         </w:numPr>
       </w:pPr>
       <w:r>
-        <w:t>instructional and technical manuals for a good or service</w:t>
+        <w:t xml:space="preserve">instructional and technical manuals for a good or </w:t>
+      </w:r>
+      <w:proofErr w:type="gramStart"/>
+      <w:r>
+        <w:t>service</w:t>
       </w:r>
       <w:r>
         <w:t>;</w:t>
       </w:r>
+      <w:proofErr w:type="gramEnd"/>
     </w:p>
     <w:p>
       <w:pPr>
@@ -3263,11 +3323,16 @@
         </w:numPr>
       </w:pPr>
       <w:r>
-        <w:t>training materials</w:t>
+        <w:t xml:space="preserve">training </w:t>
+      </w:r>
+      <w:proofErr w:type="gramStart"/>
+      <w:r>
+        <w:t>materials</w:t>
       </w:r>
       <w:r>
         <w:t>;</w:t>
       </w:r>
+      <w:proofErr w:type="gramEnd"/>
     </w:p>
     <w:p>
       <w:pPr>
@@ -3277,12 +3342,14 @@
           <w:numId w:val="5"/>
         </w:numPr>
       </w:pPr>
+      <w:proofErr w:type="gramStart"/>
       <w:r>
         <w:t>presentations</w:t>
       </w:r>
       <w:r>
         <w:t>;</w:t>
       </w:r>
+      <w:proofErr w:type="gramEnd"/>
     </w:p>
     <w:p>
       <w:pPr>
@@ -3389,11 +3456,16 @@
         <w:t>t</w:t>
       </w:r>
       <w:r>
-        <w:t>elecommunications products, including audio/web conferencing</w:t>
+        <w:t xml:space="preserve">elecommunications products, including audio/web </w:t>
+      </w:r>
+      <w:proofErr w:type="gramStart"/>
+      <w:r>
+        <w:t>conferencing</w:t>
       </w:r>
       <w:r>
         <w:t>;</w:t>
       </w:r>
+      <w:proofErr w:type="gramEnd"/>
     </w:p>
     <w:p>
       <w:pPr>
@@ -3407,7 +3479,11 @@
         <w:t>g</w:t>
       </w:r>
       <w:r>
-        <w:t>roup chat</w:t>
+        <w:t xml:space="preserve">roup </w:t>
+      </w:r>
+      <w:proofErr w:type="gramStart"/>
+      <w:r>
+        <w:t>chat</w:t>
       </w:r>
       <w:r>
         <w:t>s</w:t>
@@ -3415,6 +3491,7 @@
       <w:r>
         <w:t>;</w:t>
       </w:r>
+      <w:proofErr w:type="gramEnd"/>
     </w:p>
     <w:p>
       <w:pPr>
@@ -3514,6 +3591,7 @@
       <w:r>
         <w:t xml:space="preserve">If the answer to </w:t>
       </w:r>
+      <w:proofErr w:type="gramStart"/>
       <w:r>
         <w:rPr>
           <w:rStyle w:val="Strong"/>
@@ -3523,6 +3601,7 @@
       <w:r>
         <w:t xml:space="preserve"> of these</w:t>
       </w:r>
+      <w:proofErr w:type="gramEnd"/>
       <w:r>
         <w:t xml:space="preserve"> questions is </w:t>
       </w:r>
@@ -3954,11 +4033,16 @@
         <w:t>,</w:t>
       </w:r>
       <w:r>
-        <w:t xml:space="preserve"> and non-web documents</w:t>
+        <w:t xml:space="preserve"> and non-web </w:t>
+      </w:r>
+      <w:proofErr w:type="gramStart"/>
+      <w:r>
+        <w:t>documents</w:t>
       </w:r>
       <w:r>
         <w:t>;</w:t>
       </w:r>
+      <w:proofErr w:type="gramEnd"/>
     </w:p>
     <w:p>
       <w:pPr>
@@ -4026,11 +4110,16 @@
       </w:pPr>
       <w:r>
         <w:lastRenderedPageBreak/>
-        <w:t>implement the EN 301 549 (2021) until an updated EN 301 549 is published and there is guidance to move to the next version</w:t>
+        <w:t xml:space="preserve">implement the EN 301 549 (2021) until an updated EN 301 549 is published and there is guidance to move to the next </w:t>
+      </w:r>
+      <w:proofErr w:type="gramStart"/>
+      <w:r>
+        <w:t>version</w:t>
       </w:r>
       <w:r>
         <w:t>;</w:t>
       </w:r>
+      <w:proofErr w:type="gramEnd"/>
     </w:p>
     <w:p>
       <w:pPr>
@@ -4587,12 +4676,14 @@
       <w:r>
         <w:t xml:space="preserve">the </w:t>
       </w:r>
+      <w:proofErr w:type="gramStart"/>
       <w:r>
         <w:t>procurement</w:t>
       </w:r>
       <w:r>
         <w:t>;</w:t>
       </w:r>
+      <w:proofErr w:type="gramEnd"/>
     </w:p>
     <w:p>
       <w:pPr>
@@ -4627,11 +4718,16 @@
         <w:t>and</w:t>
       </w:r>
       <w:r>
-        <w:t xml:space="preserve"> Supply Arrangements (SA)</w:t>
+        <w:t xml:space="preserve"> Supply Arrangements (SA</w:t>
+      </w:r>
+      <w:proofErr w:type="gramStart"/>
+      <w:r>
+        <w:t>)</w:t>
       </w:r>
       <w:r>
         <w:t>;</w:t>
       </w:r>
+      <w:proofErr w:type="gramEnd"/>
     </w:p>
     <w:p>
       <w:pPr>
@@ -4663,11 +4759,16 @@
         <w:t>their</w:t>
       </w:r>
       <w:r>
-        <w:t xml:space="preserve"> project plan</w:t>
+        <w:t xml:space="preserve"> project </w:t>
+      </w:r>
+      <w:proofErr w:type="gramStart"/>
+      <w:r>
+        <w:t>plan</w:t>
       </w:r>
       <w:r>
         <w:t>;</w:t>
       </w:r>
+      <w:proofErr w:type="gramEnd"/>
     </w:p>
     <w:p>
       <w:pPr>
@@ -4708,8 +4809,13 @@
         <w:t xml:space="preserve"> contract</w:t>
       </w:r>
       <w:r>
-        <w:t xml:space="preserve"> period;</w:t>
-      </w:r>
+        <w:t xml:space="preserve"> </w:t>
+      </w:r>
+      <w:proofErr w:type="gramStart"/>
+      <w:r>
+        <w:t>period;</w:t>
+      </w:r>
+      <w:proofErr w:type="gramEnd"/>
     </w:p>
     <w:p>
       <w:pPr>
@@ -4752,12 +4858,14 @@
       <w:r>
         <w:t xml:space="preserve">accessibility </w:t>
       </w:r>
+      <w:proofErr w:type="gramStart"/>
       <w:r>
         <w:t>requirements</w:t>
       </w:r>
       <w:r>
         <w:t>;</w:t>
       </w:r>
+      <w:proofErr w:type="gramEnd"/>
     </w:p>
     <w:p>
       <w:pPr>
@@ -4842,8 +4950,13 @@
       <w:r>
         <w:t xml:space="preserve">Industry Days </w:t>
       </w:r>
-      <w:r>
-        <w:t xml:space="preserve">early on in the ICT-related procurement process </w:t>
+      <w:proofErr w:type="gramStart"/>
+      <w:r>
+        <w:t>early on in the</w:t>
+      </w:r>
+      <w:proofErr w:type="gramEnd"/>
+      <w:r>
+        <w:t xml:space="preserve"> ICT-related procurement process </w:t>
       </w:r>
       <w:r>
         <w:t xml:space="preserve">to </w:t>
@@ -5052,8 +5165,13 @@
         <w:t>Commercial-off-the-Shelf (COTS)</w:t>
       </w:r>
       <w:r>
-        <w:t xml:space="preserve"> the Original Equipment Manufacturer (OEM) supplier must provide the ACR with the bid and the successful supplier would provide a Roadmap and agree to remediate the solution over a period of time</w:t>
-      </w:r>
+        <w:t xml:space="preserve"> the Original Equipment Manufacturer (OEM) supplier must provide the ACR with the bid and the successful supplier would provide a Roadmap and agree to remediate the solution over </w:t>
+      </w:r>
+      <w:proofErr w:type="gramStart"/>
+      <w:r>
+        <w:t>a period of time</w:t>
+      </w:r>
+      <w:proofErr w:type="gramEnd"/>
     </w:p>
     <w:p>
       <w:pPr>
@@ -5130,8 +5248,13 @@
         <w:t>sing</w:t>
       </w:r>
       <w:r>
-        <w:t xml:space="preserve"> and enabling the OEM provided accessibility features or through custom implementations as appropriate;</w:t>
-      </w:r>
+        <w:t xml:space="preserve"> and enabling the OEM provided accessibility features or through custom implementations as </w:t>
+      </w:r>
+      <w:proofErr w:type="gramStart"/>
+      <w:r>
+        <w:t>appropriate;</w:t>
+      </w:r>
+      <w:proofErr w:type="gramEnd"/>
     </w:p>
     <w:p>
       <w:pPr>
@@ -6416,12 +6539,14 @@
       <w:r>
         <w:t xml:space="preserve">. This </w:t>
       </w:r>
+      <w:proofErr w:type="gramStart"/>
       <w:r>
         <w:t>publicly-</w:t>
       </w:r>
       <w:r>
         <w:t>available</w:t>
       </w:r>
+      <w:proofErr w:type="gramEnd"/>
       <w:r>
         <w:t xml:space="preserve"> </w:t>
       </w:r>
@@ -6547,8 +6672,8 @@
         <w:pStyle w:val="Heading1"/>
       </w:pPr>
       <w:bookmarkStart w:id="22" w:name="_Where_to_find"/>
-      <w:bookmarkStart w:id="23" w:name="_Toc208490764"/>
-      <w:bookmarkStart w:id="24" w:name="_Toc187907145"/>
+      <w:bookmarkStart w:id="23" w:name="_Toc187907145"/>
+      <w:bookmarkStart w:id="24" w:name="_Toc208490764"/>
       <w:bookmarkEnd w:id="22"/>
       <w:r>
         <w:lastRenderedPageBreak/>
@@ -6557,7 +6682,7 @@
       <w:r>
         <w:t>resources</w:t>
       </w:r>
-      <w:bookmarkEnd w:id="24"/>
+      <w:bookmarkEnd w:id="23"/>
     </w:p>
     <w:p>
       <w:pPr>
@@ -6790,23 +6915,36 @@
         <w:rPr>
           <w:rStyle w:val="Strong"/>
         </w:rPr>
-        <w:t>Applied Procurement Policy</w:t>
-      </w:r>
-      <w:r>
-        <w:t xml:space="preserve"> (APP) with any procurement questions. </w:t>
+        <w:t>Strategic Initiatives (SI)</w:t>
+      </w:r>
+      <w:r>
+        <w:rPr>
+          <w:szCs w:val="24"/>
+        </w:rPr>
+        <w:t xml:space="preserve"> </w:t>
+      </w:r>
+      <w:r>
+        <w:t xml:space="preserve">with any procurement questions. </w:t>
       </w:r>
       <w:r>
         <w:t>Contact</w:t>
       </w:r>
       <w:r>
-        <w:t xml:space="preserve">: APP / PAA (SSC/SPC) </w:t>
+        <w:t xml:space="preserve">: </w:t>
+      </w:r>
+      <w:r>
+        <w:rPr>
+          <w:szCs w:val="24"/>
+        </w:rPr>
+        <w:t xml:space="preserve">SI / IS (SSC/SPC) </w:t>
       </w:r>
       <w:hyperlink r:id="rId39" w:history="1">
         <w:r>
           <w:rPr>
             <w:rStyle w:val="Hyperlink"/>
+            <w:szCs w:val="24"/>
           </w:rPr>
-          <w:t>app-paa@ssc-spc.gc.ca</w:t>
+          <w:t>eitpstrategicinitiatives.initiativesstrategiquesatie@ssc-spc.gc.ca</w:t>
         </w:r>
       </w:hyperlink>
     </w:p>
@@ -6879,7 +7017,7 @@
       <w:r>
         <w:t>omments</w:t>
       </w:r>
-      <w:bookmarkEnd w:id="23"/>
+      <w:bookmarkEnd w:id="24"/>
       <w:r>
         <w:t xml:space="preserve"> about this Guide</w:t>
       </w:r>
@@ -7790,7 +7928,11 @@
         <w:t>to ensure that the testing environment and materials are accessible</w:t>
       </w:r>
       <w:r>
-        <w:t xml:space="preserve">. This </w:t>
+        <w:t xml:space="preserve">. </w:t>
+      </w:r>
+      <w:proofErr w:type="gramStart"/>
+      <w:r>
+        <w:t xml:space="preserve">This </w:t>
       </w:r>
       <w:r>
         <w:t xml:space="preserve"> includ</w:t>
@@ -7798,6 +7940,7 @@
       <w:r>
         <w:t>es</w:t>
       </w:r>
+      <w:proofErr w:type="gramEnd"/>
       <w:r>
         <w:t xml:space="preserve"> the software, hardware, and any assistive technology that </w:t>
       </w:r>
@@ -7876,15 +8019,7 @@
           <w:b w:val="0"/>
           <w:bCs w:val="0"/>
         </w:rPr>
-        <w:t>N</w:t>
-      </w:r>
-      <w:r>
-        <w:rPr>
-          <w:rStyle w:val="Strong"/>
-          <w:b w:val="0"/>
-          <w:bCs w:val="0"/>
-        </w:rPr>
-        <w:t>ote</w:t>
+        <w:t>Note</w:t>
       </w:r>
       <w:r>
         <w:rPr>
@@ -8177,7 +8312,7 @@
 </file>
 
 <file path=word/endnotes.xml><?xml version="1.0" encoding="utf-8"?>
-<w:endnotes xmlns:wpc="http://schemas.microsoft.com/office/word/2010/wordprocessingCanvas" xmlns:cx="http://schemas.microsoft.com/office/drawing/2014/chartex" xmlns:cx1="http://schemas.microsoft.com/office/drawing/2015/9/8/chartex" xmlns:cx2="http://schemas.microsoft.com/office/drawing/2015/10/21/chartex" xmlns:cx3="http://schemas.microsoft.com/office/drawing/2016/5/9/chartex" xmlns:cx4="http://schemas.microsoft.com/office/drawing/2016/5/10/chartex" xmlns:cx5="http://schemas.microsoft.com/office/drawing/2016/5/11/chartex" xmlns:cx6="http://schemas.microsoft.com/office/drawing/2016/5/12/chartex" xmlns:cx7="http://schemas.microsoft.com/office/drawing/2016/5/13/chartex" xmlns:cx8="http://schemas.microsoft.com/office/drawing/2016/5/14/chartex" xmlns:mc="http://schemas.openxmlformats.org/markup-compatibility/2006" xmlns:aink="http://schemas.microsoft.com/office/drawing/2016/ink" xmlns:am3d="http://schemas.microsoft.com/office/drawing/2017/model3d" xmlns:o="urn:schemas-microsoft-com:office:office" xmlns:oel="http://schemas.microsoft.com/office/2019/extlst" xmlns:r="http://schemas.openxmlformats.org/officeDocument/2006/relationships" xmlns:m="http://schemas.openxmlformats.org/officeDocument/2006/math" xmlns:v="urn:schemas-microsoft-com:vml" xmlns:wp14="http://schemas.microsoft.com/office/word/2010/wordprocessingDrawing" xmlns:wp="http://schemas.openxmlformats.org/drawingml/2006/wordprocessingDrawing" xmlns:w10="urn:schemas-microsoft-com:office:word" xmlns:w="http://schemas.openxmlformats.org/wordprocessingml/2006/main" xmlns:w14="http://schemas.microsoft.com/office/word/2010/wordml" xmlns:w15="http://schemas.microsoft.com/office/word/2012/wordml" xmlns:w16cex="http://schemas.microsoft.com/office/word/2018/wordml/cex" xmlns:w16cid="http://schemas.microsoft.com/office/word/2016/wordml/cid" xmlns:w16="http://schemas.microsoft.com/office/word/2018/wordml" xmlns:w16sdtdh="http://schemas.microsoft.com/office/word/2020/wordml/sdtdatahash" xmlns:w16se="http://schemas.microsoft.com/office/word/2015/wordml/symex" xmlns:wpg="http://schemas.microsoft.com/office/word/2010/wordprocessingGroup" xmlns:wpi="http://schemas.microsoft.com/office/word/2010/wordprocessingInk" xmlns:wne="http://schemas.microsoft.com/office/word/2006/wordml" xmlns:wps="http://schemas.microsoft.com/office/word/2010/wordprocessingShape" mc:Ignorable="w14 w15 w16se w16cid w16 w16cex w16sdtdh wp14">
+<w:endnotes xmlns:wpc="http://schemas.microsoft.com/office/word/2010/wordprocessingCanvas" xmlns:cx="http://schemas.microsoft.com/office/drawing/2014/chartex" xmlns:cx1="http://schemas.microsoft.com/office/drawing/2015/9/8/chartex" xmlns:cx2="http://schemas.microsoft.com/office/drawing/2015/10/21/chartex" xmlns:cx3="http://schemas.microsoft.com/office/drawing/2016/5/9/chartex" xmlns:cx4="http://schemas.microsoft.com/office/drawing/2016/5/10/chartex" xmlns:cx5="http://schemas.microsoft.com/office/drawing/2016/5/11/chartex" xmlns:cx6="http://schemas.microsoft.com/office/drawing/2016/5/12/chartex" xmlns:cx7="http://schemas.microsoft.com/office/drawing/2016/5/13/chartex" xmlns:cx8="http://schemas.microsoft.com/office/drawing/2016/5/14/chartex" xmlns:mc="http://schemas.openxmlformats.org/markup-compatibility/2006" xmlns:aink="http://schemas.microsoft.com/office/drawing/2016/ink" xmlns:am3d="http://schemas.microsoft.com/office/drawing/2017/model3d" xmlns:o="urn:schemas-microsoft-com:office:office" xmlns:oel="http://schemas.microsoft.com/office/2019/extlst" xmlns:r="http://schemas.openxmlformats.org/officeDocument/2006/relationships" xmlns:m="http://schemas.openxmlformats.org/officeDocument/2006/math" xmlns:v="urn:schemas-microsoft-com:vml" xmlns:wp14="http://schemas.microsoft.com/office/word/2010/wordprocessingDrawing" xmlns:wp="http://schemas.openxmlformats.org/drawingml/2006/wordprocessingDrawing" xmlns:w10="urn:schemas-microsoft-com:office:word" xmlns:w="http://schemas.openxmlformats.org/wordprocessingml/2006/main" xmlns:w14="http://schemas.microsoft.com/office/word/2010/wordml" xmlns:w15="http://schemas.microsoft.com/office/word/2012/wordml" xmlns:w16cex="http://schemas.microsoft.com/office/word/2018/wordml/cex" xmlns:w16cid="http://schemas.microsoft.com/office/word/2016/wordml/cid" xmlns:w16="http://schemas.microsoft.com/office/word/2018/wordml" xmlns:w16du="http://schemas.microsoft.com/office/word/2023/wordml/word16du" xmlns:w16sdtdh="http://schemas.microsoft.com/office/word/2020/wordml/sdtdatahash" xmlns:w16sdtfl="http://schemas.microsoft.com/office/word/2024/wordml/sdtformatlock" xmlns:w16se="http://schemas.microsoft.com/office/word/2015/wordml/symex" xmlns:wpg="http://schemas.microsoft.com/office/word/2010/wordprocessingGroup" xmlns:wpi="http://schemas.microsoft.com/office/word/2010/wordprocessingInk" xmlns:wne="http://schemas.microsoft.com/office/word/2006/wordml" xmlns:wps="http://schemas.microsoft.com/office/word/2010/wordprocessingShape" mc:Ignorable="w14 w15 w16se w16cid w16 w16cex w16sdtdh w16sdtfl w16du wp14">
   <w:endnote w:type="separator" w:id="-1">
     <w:p>
       <w:pPr>
@@ -8209,32 +8344,19 @@
 </file>
 
 <file path=word/footer1.xml><?xml version="1.0" encoding="utf-8"?>
-<w:ftr xmlns:wpc="http://schemas.microsoft.com/office/word/2010/wordprocessingCanvas" xmlns:cx="http://schemas.microsoft.com/office/drawing/2014/chartex" xmlns:cx1="http://schemas.microsoft.com/office/drawing/2015/9/8/chartex" xmlns:cx2="http://schemas.microsoft.com/office/drawing/2015/10/21/chartex" xmlns:cx3="http://schemas.microsoft.com/office/drawing/2016/5/9/chartex" xmlns:cx4="http://schemas.microsoft.com/office/drawing/2016/5/10/chartex" xmlns:cx5="http://schemas.microsoft.com/office/drawing/2016/5/11/chartex" xmlns:cx6="http://schemas.microsoft.com/office/drawing/2016/5/12/chartex" xmlns:cx7="http://schemas.microsoft.com/office/drawing/2016/5/13/chartex" xmlns:cx8="http://schemas.microsoft.com/office/drawing/2016/5/14/chartex" xmlns:mc="http://schemas.openxmlformats.org/markup-compatibility/2006" xmlns:aink="http://schemas.microsoft.com/office/drawing/2016/ink" xmlns:am3d="http://schemas.microsoft.com/office/drawing/2017/model3d" xmlns:o="urn:schemas-microsoft-com:office:office" xmlns:oel="http://schemas.microsoft.com/office/2019/extlst" xmlns:r="http://schemas.openxmlformats.org/officeDocument/2006/relationships" xmlns:m="http://schemas.openxmlformats.org/officeDocument/2006/math" xmlns:v="urn:schemas-microsoft-com:vml" xmlns:wp14="http://schemas.microsoft.com/office/word/2010/wordprocessingDrawing" xmlns:wp="http://schemas.openxmlformats.org/drawingml/2006/wordprocessingDrawing" xmlns:w10="urn:schemas-microsoft-com:office:word" xmlns:w="http://schemas.openxmlformats.org/wordprocessingml/2006/main" xmlns:w14="http://schemas.microsoft.com/office/word/2010/wordml" xmlns:w15="http://schemas.microsoft.com/office/word/2012/wordml" xmlns:w16cex="http://schemas.microsoft.com/office/word/2018/wordml/cex" xmlns:w16cid="http://schemas.microsoft.com/office/word/2016/wordml/cid" xmlns:w16="http://schemas.microsoft.com/office/word/2018/wordml" xmlns:w16sdtdh="http://schemas.microsoft.com/office/word/2020/wordml/sdtdatahash" xmlns:w16se="http://schemas.microsoft.com/office/word/2015/wordml/symex" xmlns:wpg="http://schemas.microsoft.com/office/word/2010/wordprocessingGroup" xmlns:wpi="http://schemas.microsoft.com/office/word/2010/wordprocessingInk" xmlns:wne="http://schemas.microsoft.com/office/word/2006/wordml" xmlns:wps="http://schemas.microsoft.com/office/word/2010/wordprocessingShape" mc:Ignorable="w14 w15 w16se w16cid w16 w16cex w16sdtdh wp14">
+<w:ftr xmlns:wpc="http://schemas.microsoft.com/office/word/2010/wordprocessingCanvas" xmlns:cx="http://schemas.microsoft.com/office/drawing/2014/chartex" xmlns:cx1="http://schemas.microsoft.com/office/drawing/2015/9/8/chartex" xmlns:cx2="http://schemas.microsoft.com/office/drawing/2015/10/21/chartex" xmlns:cx3="http://schemas.microsoft.com/office/drawing/2016/5/9/chartex" xmlns:cx4="http://schemas.microsoft.com/office/drawing/2016/5/10/chartex" xmlns:cx5="http://schemas.microsoft.com/office/drawing/2016/5/11/chartex" xmlns:cx6="http://schemas.microsoft.com/office/drawing/2016/5/12/chartex" xmlns:cx7="http://schemas.microsoft.com/office/drawing/2016/5/13/chartex" xmlns:cx8="http://schemas.microsoft.com/office/drawing/2016/5/14/chartex" xmlns:mc="http://schemas.openxmlformats.org/markup-compatibility/2006" xmlns:aink="http://schemas.microsoft.com/office/drawing/2016/ink" xmlns:am3d="http://schemas.microsoft.com/office/drawing/2017/model3d" xmlns:o="urn:schemas-microsoft-com:office:office" xmlns:oel="http://schemas.microsoft.com/office/2019/extlst" xmlns:r="http://schemas.openxmlformats.org/officeDocument/2006/relationships" xmlns:m="http://schemas.openxmlformats.org/officeDocument/2006/math" xmlns:v="urn:schemas-microsoft-com:vml" xmlns:wp14="http://schemas.microsoft.com/office/word/2010/wordprocessingDrawing" xmlns:wp="http://schemas.openxmlformats.org/drawingml/2006/wordprocessingDrawing" xmlns:w10="urn:schemas-microsoft-com:office:word" xmlns:w="http://schemas.openxmlformats.org/wordprocessingml/2006/main" xmlns:w14="http://schemas.microsoft.com/office/word/2010/wordml" xmlns:w15="http://schemas.microsoft.com/office/word/2012/wordml" xmlns:w16cex="http://schemas.microsoft.com/office/word/2018/wordml/cex" xmlns:w16cid="http://schemas.microsoft.com/office/word/2016/wordml/cid" xmlns:w16="http://schemas.microsoft.com/office/word/2018/wordml" xmlns:w16du="http://schemas.microsoft.com/office/word/2023/wordml/word16du" xmlns:w16sdtdh="http://schemas.microsoft.com/office/word/2020/wordml/sdtdatahash" xmlns:w16sdtfl="http://schemas.microsoft.com/office/word/2024/wordml/sdtformatlock" xmlns:w16se="http://schemas.microsoft.com/office/word/2015/wordml/symex" xmlns:wpg="http://schemas.microsoft.com/office/word/2010/wordprocessingGroup" xmlns:wpi="http://schemas.microsoft.com/office/word/2010/wordprocessingInk" xmlns:wne="http://schemas.microsoft.com/office/word/2006/wordml" xmlns:wps="http://schemas.microsoft.com/office/word/2010/wordprocessingShape" mc:Ignorable="w14 w15 w16se w16cid w16 w16cex w16sdtdh w16sdtfl w16du wp14">
   <w:p>
     <w:pPr>
       <w:pStyle w:val="Footer"/>
     </w:pPr>
-    <w:r>
-      <w:fldChar w:fldCharType="begin"/>
-    </w:r>
-    <w:r>
-      <w:instrText>FILENAME   \* MERGEFORMAT</w:instrText>
-    </w:r>
-    <w:r>
-      <w:fldChar w:fldCharType="separate"/>
-    </w:r>
-    <w:r>
-      <w:rPr>
-        <w:noProof/>
-      </w:rPr>
-      <w:t>Guide for Including Accessibility in ICT related Procurement 16Jan2025 EN</w:t>
-    </w:r>
-    <w:r>
-      <w:rPr>
-        <w:noProof/>
-      </w:rPr>
-      <w:fldChar w:fldCharType="end"/>
-    </w:r>
+    <w:fldSimple w:instr="FILENAME   \* MERGEFORMAT">
+      <w:r>
+        <w:rPr>
+          <w:noProof/>
+        </w:rPr>
+        <w:t>Guide for Including Accessibility in ICT related Procurement 23Jan2025 EN</w:t>
+      </w:r>
+    </w:fldSimple>
     <w:r>
       <w:rPr>
         <w:noProof/>
@@ -8272,33 +8394,20 @@
     <w:r>
       <w:t xml:space="preserve"> of </w:t>
     </w:r>
-    <w:r>
-      <w:fldChar w:fldCharType="begin"/>
-    </w:r>
-    <w:r>
-      <w:instrText>NUMPAGES   \* MERGEFORMAT</w:instrText>
-    </w:r>
-    <w:r>
-      <w:fldChar w:fldCharType="separate"/>
-    </w:r>
-    <w:r>
-      <w:rPr>
-        <w:noProof/>
-      </w:rPr>
-      <w:t>1</w:t>
-    </w:r>
-    <w:r>
-      <w:rPr>
-        <w:noProof/>
-      </w:rPr>
-      <w:fldChar w:fldCharType="end"/>
-    </w:r>
+    <w:fldSimple w:instr="NUMPAGES   \* MERGEFORMAT">
+      <w:r>
+        <w:rPr>
+          <w:noProof/>
+        </w:rPr>
+        <w:t>1</w:t>
+      </w:r>
+    </w:fldSimple>
   </w:p>
 </w:ftr>
 </file>
 
 <file path=word/footnotes.xml><?xml version="1.0" encoding="utf-8"?>
-<w:footnotes xmlns:wpc="http://schemas.microsoft.com/office/word/2010/wordprocessingCanvas" xmlns:cx="http://schemas.microsoft.com/office/drawing/2014/chartex" xmlns:cx1="http://schemas.microsoft.com/office/drawing/2015/9/8/chartex" xmlns:cx2="http://schemas.microsoft.com/office/drawing/2015/10/21/chartex" xmlns:cx3="http://schemas.microsoft.com/office/drawing/2016/5/9/chartex" xmlns:cx4="http://schemas.microsoft.com/office/drawing/2016/5/10/chartex" xmlns:cx5="http://schemas.microsoft.com/office/drawing/2016/5/11/chartex" xmlns:cx6="http://schemas.microsoft.com/office/drawing/2016/5/12/chartex" xmlns:cx7="http://schemas.microsoft.com/office/drawing/2016/5/13/chartex" xmlns:cx8="http://schemas.microsoft.com/office/drawing/2016/5/14/chartex" xmlns:mc="http://schemas.openxmlformats.org/markup-compatibility/2006" xmlns:aink="http://schemas.microsoft.com/office/drawing/2016/ink" xmlns:am3d="http://schemas.microsoft.com/office/drawing/2017/model3d" xmlns:o="urn:schemas-microsoft-com:office:office" xmlns:oel="http://schemas.microsoft.com/office/2019/extlst" xmlns:r="http://schemas.openxmlformats.org/officeDocument/2006/relationships" xmlns:m="http://schemas.openxmlformats.org/officeDocument/2006/math" xmlns:v="urn:schemas-microsoft-com:vml" xmlns:wp14="http://schemas.microsoft.com/office/word/2010/wordprocessingDrawing" xmlns:wp="http://schemas.openxmlformats.org/drawingml/2006/wordprocessingDrawing" xmlns:w10="urn:schemas-microsoft-com:office:word" xmlns:w="http://schemas.openxmlformats.org/wordprocessingml/2006/main" xmlns:w14="http://schemas.microsoft.com/office/word/2010/wordml" xmlns:w15="http://schemas.microsoft.com/office/word/2012/wordml" xmlns:w16cex="http://schemas.microsoft.com/office/word/2018/wordml/cex" xmlns:w16cid="http://schemas.microsoft.com/office/word/2016/wordml/cid" xmlns:w16="http://schemas.microsoft.com/office/word/2018/wordml" xmlns:w16sdtdh="http://schemas.microsoft.com/office/word/2020/wordml/sdtdatahash" xmlns:w16se="http://schemas.microsoft.com/office/word/2015/wordml/symex" xmlns:wpg="http://schemas.microsoft.com/office/word/2010/wordprocessingGroup" xmlns:wpi="http://schemas.microsoft.com/office/word/2010/wordprocessingInk" xmlns:wne="http://schemas.microsoft.com/office/word/2006/wordml" xmlns:wps="http://schemas.microsoft.com/office/word/2010/wordprocessingShape" mc:Ignorable="w14 w15 w16se w16cid w16 w16cex w16sdtdh wp14">
+<w:footnotes xmlns:wpc="http://schemas.microsoft.com/office/word/2010/wordprocessingCanvas" xmlns:cx="http://schemas.microsoft.com/office/drawing/2014/chartex" xmlns:cx1="http://schemas.microsoft.com/office/drawing/2015/9/8/chartex" xmlns:cx2="http://schemas.microsoft.com/office/drawing/2015/10/21/chartex" xmlns:cx3="http://schemas.microsoft.com/office/drawing/2016/5/9/chartex" xmlns:cx4="http://schemas.microsoft.com/office/drawing/2016/5/10/chartex" xmlns:cx5="http://schemas.microsoft.com/office/drawing/2016/5/11/chartex" xmlns:cx6="http://schemas.microsoft.com/office/drawing/2016/5/12/chartex" xmlns:cx7="http://schemas.microsoft.com/office/drawing/2016/5/13/chartex" xmlns:cx8="http://schemas.microsoft.com/office/drawing/2016/5/14/chartex" xmlns:mc="http://schemas.openxmlformats.org/markup-compatibility/2006" xmlns:aink="http://schemas.microsoft.com/office/drawing/2016/ink" xmlns:am3d="http://schemas.microsoft.com/office/drawing/2017/model3d" xmlns:o="urn:schemas-microsoft-com:office:office" xmlns:oel="http://schemas.microsoft.com/office/2019/extlst" xmlns:r="http://schemas.openxmlformats.org/officeDocument/2006/relationships" xmlns:m="http://schemas.openxmlformats.org/officeDocument/2006/math" xmlns:v="urn:schemas-microsoft-com:vml" xmlns:wp14="http://schemas.microsoft.com/office/word/2010/wordprocessingDrawing" xmlns:wp="http://schemas.openxmlformats.org/drawingml/2006/wordprocessingDrawing" xmlns:w10="urn:schemas-microsoft-com:office:word" xmlns:w="http://schemas.openxmlformats.org/wordprocessingml/2006/main" xmlns:w14="http://schemas.microsoft.com/office/word/2010/wordml" xmlns:w15="http://schemas.microsoft.com/office/word/2012/wordml" xmlns:w16cex="http://schemas.microsoft.com/office/word/2018/wordml/cex" xmlns:w16cid="http://schemas.microsoft.com/office/word/2016/wordml/cid" xmlns:w16="http://schemas.microsoft.com/office/word/2018/wordml" xmlns:w16du="http://schemas.microsoft.com/office/word/2023/wordml/word16du" xmlns:w16sdtdh="http://schemas.microsoft.com/office/word/2020/wordml/sdtdatahash" xmlns:w16sdtfl="http://schemas.microsoft.com/office/word/2024/wordml/sdtformatlock" xmlns:w16se="http://schemas.microsoft.com/office/word/2015/wordml/symex" xmlns:wpg="http://schemas.microsoft.com/office/word/2010/wordprocessingGroup" xmlns:wpi="http://schemas.microsoft.com/office/word/2010/wordprocessingInk" xmlns:wne="http://schemas.microsoft.com/office/word/2006/wordml" xmlns:wps="http://schemas.microsoft.com/office/word/2010/wordprocessingShape" mc:Ignorable="w14 w15 w16se w16cid w16 w16cex w16sdtdh w16sdtfl w16du wp14">
   <w:footnote w:type="separator" w:id="-1">
     <w:p>
       <w:pPr>
@@ -8473,7 +8582,7 @@
 </file>
 
 <file path=word/header1.xml><?xml version="1.0" encoding="utf-8"?>
-<w:hdr xmlns:wpc="http://schemas.microsoft.com/office/word/2010/wordprocessingCanvas" xmlns:cx="http://schemas.microsoft.com/office/drawing/2014/chartex" xmlns:cx1="http://schemas.microsoft.com/office/drawing/2015/9/8/chartex" xmlns:cx2="http://schemas.microsoft.com/office/drawing/2015/10/21/chartex" xmlns:cx3="http://schemas.microsoft.com/office/drawing/2016/5/9/chartex" xmlns:cx4="http://schemas.microsoft.com/office/drawing/2016/5/10/chartex" xmlns:cx5="http://schemas.microsoft.com/office/drawing/2016/5/11/chartex" xmlns:cx6="http://schemas.microsoft.com/office/drawing/2016/5/12/chartex" xmlns:cx7="http://schemas.microsoft.com/office/drawing/2016/5/13/chartex" xmlns:cx8="http://schemas.microsoft.com/office/drawing/2016/5/14/chartex" xmlns:mc="http://schemas.openxmlformats.org/markup-compatibility/2006" xmlns:aink="http://schemas.microsoft.com/office/drawing/2016/ink" xmlns:am3d="http://schemas.microsoft.com/office/drawing/2017/model3d" xmlns:o="urn:schemas-microsoft-com:office:office" xmlns:oel="http://schemas.microsoft.com/office/2019/extlst" xmlns:r="http://schemas.openxmlformats.org/officeDocument/2006/relationships" xmlns:m="http://schemas.openxmlformats.org/officeDocument/2006/math" xmlns:v="urn:schemas-microsoft-com:vml" xmlns:wp14="http://schemas.microsoft.com/office/word/2010/wordprocessingDrawing" xmlns:wp="http://schemas.openxmlformats.org/drawingml/2006/wordprocessingDrawing" xmlns:w10="urn:schemas-microsoft-com:office:word" xmlns:w="http://schemas.openxmlformats.org/wordprocessingml/2006/main" xmlns:w14="http://schemas.microsoft.com/office/word/2010/wordml" xmlns:w15="http://schemas.microsoft.com/office/word/2012/wordml" xmlns:w16cex="http://schemas.microsoft.com/office/word/2018/wordml/cex" xmlns:w16cid="http://schemas.microsoft.com/office/word/2016/wordml/cid" xmlns:w16="http://schemas.microsoft.com/office/word/2018/wordml" xmlns:w16sdtdh="http://schemas.microsoft.com/office/word/2020/wordml/sdtdatahash" xmlns:w16se="http://schemas.microsoft.com/office/word/2015/wordml/symex" xmlns:wpg="http://schemas.microsoft.com/office/word/2010/wordprocessingGroup" xmlns:wpi="http://schemas.microsoft.com/office/word/2010/wordprocessingInk" xmlns:wne="http://schemas.microsoft.com/office/word/2006/wordml" xmlns:wps="http://schemas.microsoft.com/office/word/2010/wordprocessingShape" mc:Ignorable="w14 w15 w16se w16cid w16 w16cex w16sdtdh wp14">
+<w:hdr xmlns:wpc="http://schemas.microsoft.com/office/word/2010/wordprocessingCanvas" xmlns:cx="http://schemas.microsoft.com/office/drawing/2014/chartex" xmlns:cx1="http://schemas.microsoft.com/office/drawing/2015/9/8/chartex" xmlns:cx2="http://schemas.microsoft.com/office/drawing/2015/10/21/chartex" xmlns:cx3="http://schemas.microsoft.com/office/drawing/2016/5/9/chartex" xmlns:cx4="http://schemas.microsoft.com/office/drawing/2016/5/10/chartex" xmlns:cx5="http://schemas.microsoft.com/office/drawing/2016/5/11/chartex" xmlns:cx6="http://schemas.microsoft.com/office/drawing/2016/5/12/chartex" xmlns:cx7="http://schemas.microsoft.com/office/drawing/2016/5/13/chartex" xmlns:cx8="http://schemas.microsoft.com/office/drawing/2016/5/14/chartex" xmlns:mc="http://schemas.openxmlformats.org/markup-compatibility/2006" xmlns:aink="http://schemas.microsoft.com/office/drawing/2016/ink" xmlns:am3d="http://schemas.microsoft.com/office/drawing/2017/model3d" xmlns:o="urn:schemas-microsoft-com:office:office" xmlns:oel="http://schemas.microsoft.com/office/2019/extlst" xmlns:r="http://schemas.openxmlformats.org/officeDocument/2006/relationships" xmlns:m="http://schemas.openxmlformats.org/officeDocument/2006/math" xmlns:v="urn:schemas-microsoft-com:vml" xmlns:wp14="http://schemas.microsoft.com/office/word/2010/wordprocessingDrawing" xmlns:wp="http://schemas.openxmlformats.org/drawingml/2006/wordprocessingDrawing" xmlns:w10="urn:schemas-microsoft-com:office:word" xmlns:w="http://schemas.openxmlformats.org/wordprocessingml/2006/main" xmlns:w14="http://schemas.microsoft.com/office/word/2010/wordml" xmlns:w15="http://schemas.microsoft.com/office/word/2012/wordml" xmlns:w16cex="http://schemas.microsoft.com/office/word/2018/wordml/cex" xmlns:w16cid="http://schemas.microsoft.com/office/word/2016/wordml/cid" xmlns:w16="http://schemas.microsoft.com/office/word/2018/wordml" xmlns:w16du="http://schemas.microsoft.com/office/word/2023/wordml/word16du" xmlns:w16sdtdh="http://schemas.microsoft.com/office/word/2020/wordml/sdtdatahash" xmlns:w16sdtfl="http://schemas.microsoft.com/office/word/2024/wordml/sdtformatlock" xmlns:w16se="http://schemas.microsoft.com/office/word/2015/wordml/symex" xmlns:wpg="http://schemas.microsoft.com/office/word/2010/wordprocessingGroup" xmlns:wpi="http://schemas.microsoft.com/office/word/2010/wordprocessingInk" xmlns:wne="http://schemas.microsoft.com/office/word/2006/wordml" xmlns:wps="http://schemas.microsoft.com/office/word/2010/wordprocessingShape" mc:Ignorable="w14 w15 w16se w16cid w16 w16cex w16sdtdh w16sdtfl w16du wp14">
   <w:p>
     <w:pPr>
       <w:pStyle w:val="Header"/>
@@ -8599,7 +8708,7 @@
 </file>
 
 <file path=word/header2.xml><?xml version="1.0" encoding="utf-8"?>
-<w:hdr xmlns:wpc="http://schemas.microsoft.com/office/word/2010/wordprocessingCanvas" xmlns:cx="http://schemas.microsoft.com/office/drawing/2014/chartex" xmlns:cx1="http://schemas.microsoft.com/office/drawing/2015/9/8/chartex" xmlns:cx2="http://schemas.microsoft.com/office/drawing/2015/10/21/chartex" xmlns:cx3="http://schemas.microsoft.com/office/drawing/2016/5/9/chartex" xmlns:cx4="http://schemas.microsoft.com/office/drawing/2016/5/10/chartex" xmlns:cx5="http://schemas.microsoft.com/office/drawing/2016/5/11/chartex" xmlns:cx6="http://schemas.microsoft.com/office/drawing/2016/5/12/chartex" xmlns:cx7="http://schemas.microsoft.com/office/drawing/2016/5/13/chartex" xmlns:cx8="http://schemas.microsoft.com/office/drawing/2016/5/14/chartex" xmlns:mc="http://schemas.openxmlformats.org/markup-compatibility/2006" xmlns:aink="http://schemas.microsoft.com/office/drawing/2016/ink" xmlns:am3d="http://schemas.microsoft.com/office/drawing/2017/model3d" xmlns:o="urn:schemas-microsoft-com:office:office" xmlns:oel="http://schemas.microsoft.com/office/2019/extlst" xmlns:r="http://schemas.openxmlformats.org/officeDocument/2006/relationships" xmlns:m="http://schemas.openxmlformats.org/officeDocument/2006/math" xmlns:v="urn:schemas-microsoft-com:vml" xmlns:wp14="http://schemas.microsoft.com/office/word/2010/wordprocessingDrawing" xmlns:wp="http://schemas.openxmlformats.org/drawingml/2006/wordprocessingDrawing" xmlns:w10="urn:schemas-microsoft-com:office:word" xmlns:w="http://schemas.openxmlformats.org/wordprocessingml/2006/main" xmlns:w14="http://schemas.microsoft.com/office/word/2010/wordml" xmlns:w15="http://schemas.microsoft.com/office/word/2012/wordml" xmlns:w16cex="http://schemas.microsoft.com/office/word/2018/wordml/cex" xmlns:w16cid="http://schemas.microsoft.com/office/word/2016/wordml/cid" xmlns:w16="http://schemas.microsoft.com/office/word/2018/wordml" xmlns:w16sdtdh="http://schemas.microsoft.com/office/word/2020/wordml/sdtdatahash" xmlns:w16se="http://schemas.microsoft.com/office/word/2015/wordml/symex" xmlns:wpg="http://schemas.microsoft.com/office/word/2010/wordprocessingGroup" xmlns:wpi="http://schemas.microsoft.com/office/word/2010/wordprocessingInk" xmlns:wne="http://schemas.microsoft.com/office/word/2006/wordml" xmlns:wps="http://schemas.microsoft.com/office/word/2010/wordprocessingShape" mc:Ignorable="w14 w15 w16se w16cid w16 w16cex w16sdtdh wp14">
+<w:hdr xmlns:wpc="http://schemas.microsoft.com/office/word/2010/wordprocessingCanvas" xmlns:cx="http://schemas.microsoft.com/office/drawing/2014/chartex" xmlns:cx1="http://schemas.microsoft.com/office/drawing/2015/9/8/chartex" xmlns:cx2="http://schemas.microsoft.com/office/drawing/2015/10/21/chartex" xmlns:cx3="http://schemas.microsoft.com/office/drawing/2016/5/9/chartex" xmlns:cx4="http://schemas.microsoft.com/office/drawing/2016/5/10/chartex" xmlns:cx5="http://schemas.microsoft.com/office/drawing/2016/5/11/chartex" xmlns:cx6="http://schemas.microsoft.com/office/drawing/2016/5/12/chartex" xmlns:cx7="http://schemas.microsoft.com/office/drawing/2016/5/13/chartex" xmlns:cx8="http://schemas.microsoft.com/office/drawing/2016/5/14/chartex" xmlns:mc="http://schemas.openxmlformats.org/markup-compatibility/2006" xmlns:aink="http://schemas.microsoft.com/office/drawing/2016/ink" xmlns:am3d="http://schemas.microsoft.com/office/drawing/2017/model3d" xmlns:o="urn:schemas-microsoft-com:office:office" xmlns:oel="http://schemas.microsoft.com/office/2019/extlst" xmlns:r="http://schemas.openxmlformats.org/officeDocument/2006/relationships" xmlns:m="http://schemas.openxmlformats.org/officeDocument/2006/math" xmlns:v="urn:schemas-microsoft-com:vml" xmlns:wp14="http://schemas.microsoft.com/office/word/2010/wordprocessingDrawing" xmlns:wp="http://schemas.openxmlformats.org/drawingml/2006/wordprocessingDrawing" xmlns:w10="urn:schemas-microsoft-com:office:word" xmlns:w="http://schemas.openxmlformats.org/wordprocessingml/2006/main" xmlns:w14="http://schemas.microsoft.com/office/word/2010/wordml" xmlns:w15="http://schemas.microsoft.com/office/word/2012/wordml" xmlns:w16cex="http://schemas.microsoft.com/office/word/2018/wordml/cex" xmlns:w16cid="http://schemas.microsoft.com/office/word/2016/wordml/cid" xmlns:w16="http://schemas.microsoft.com/office/word/2018/wordml" xmlns:w16du="http://schemas.microsoft.com/office/word/2023/wordml/word16du" xmlns:w16sdtdh="http://schemas.microsoft.com/office/word/2020/wordml/sdtdatahash" xmlns:w16sdtfl="http://schemas.microsoft.com/office/word/2024/wordml/sdtformatlock" xmlns:w16se="http://schemas.microsoft.com/office/word/2015/wordml/symex" xmlns:wpg="http://schemas.microsoft.com/office/word/2010/wordprocessingGroup" xmlns:wpi="http://schemas.microsoft.com/office/word/2010/wordprocessingInk" xmlns:wne="http://schemas.microsoft.com/office/word/2006/wordml" xmlns:wps="http://schemas.microsoft.com/office/word/2010/wordprocessingShape" mc:Ignorable="w14 w15 w16se w16cid w16 w16cex w16sdtdh w16sdtfl w16du wp14">
   <w:p>
     <w:pPr>
       <w:pStyle w:val="Header"/>
@@ -8725,7 +8834,7 @@
 </file>
 
 <file path=word/numbering.xml><?xml version="1.0" encoding="utf-8"?>
-<w:numbering xmlns:wpc="http://schemas.microsoft.com/office/word/2010/wordprocessingCanvas" xmlns:cx="http://schemas.microsoft.com/office/drawing/2014/chartex" xmlns:cx1="http://schemas.microsoft.com/office/drawing/2015/9/8/chartex" xmlns:cx2="http://schemas.microsoft.com/office/drawing/2015/10/21/chartex" xmlns:cx3="http://schemas.microsoft.com/office/drawing/2016/5/9/chartex" xmlns:cx4="http://schemas.microsoft.com/office/drawing/2016/5/10/chartex" xmlns:cx5="http://schemas.microsoft.com/office/drawing/2016/5/11/chartex" xmlns:cx6="http://schemas.microsoft.com/office/drawing/2016/5/12/chartex" xmlns:cx7="http://schemas.microsoft.com/office/drawing/2016/5/13/chartex" xmlns:cx8="http://schemas.microsoft.com/office/drawing/2016/5/14/chartex" xmlns:mc="http://schemas.openxmlformats.org/markup-compatibility/2006" xmlns:aink="http://schemas.microsoft.com/office/drawing/2016/ink" xmlns:am3d="http://schemas.microsoft.com/office/drawing/2017/model3d" xmlns:o="urn:schemas-microsoft-com:office:office" xmlns:oel="http://schemas.microsoft.com/office/2019/extlst" xmlns:r="http://schemas.openxmlformats.org/officeDocument/2006/relationships" xmlns:m="http://schemas.openxmlformats.org/officeDocument/2006/math" xmlns:v="urn:schemas-microsoft-com:vml" xmlns:wp14="http://schemas.microsoft.com/office/word/2010/wordprocessingDrawing" xmlns:wp="http://schemas.openxmlformats.org/drawingml/2006/wordprocessingDrawing" xmlns:w10="urn:schemas-microsoft-com:office:word" xmlns:w="http://schemas.openxmlformats.org/wordprocessingml/2006/main" xmlns:w14="http://schemas.microsoft.com/office/word/2010/wordml" xmlns:w15="http://schemas.microsoft.com/office/word/2012/wordml" xmlns:w16cex="http://schemas.microsoft.com/office/word/2018/wordml/cex" xmlns:w16cid="http://schemas.microsoft.com/office/word/2016/wordml/cid" xmlns:w16="http://schemas.microsoft.com/office/word/2018/wordml" xmlns:w16sdtdh="http://schemas.microsoft.com/office/word/2020/wordml/sdtdatahash" xmlns:w16se="http://schemas.microsoft.com/office/word/2015/wordml/symex" xmlns:wpg="http://schemas.microsoft.com/office/word/2010/wordprocessingGroup" xmlns:wpi="http://schemas.microsoft.com/office/word/2010/wordprocessingInk" xmlns:wne="http://schemas.microsoft.com/office/word/2006/wordml" xmlns:wps="http://schemas.microsoft.com/office/word/2010/wordprocessingShape" mc:Ignorable="w14 w15 w16se w16cid w16 w16cex w16sdtdh wp14">
+<w:numbering xmlns:wpc="http://schemas.microsoft.com/office/word/2010/wordprocessingCanvas" xmlns:cx="http://schemas.microsoft.com/office/drawing/2014/chartex" xmlns:cx1="http://schemas.microsoft.com/office/drawing/2015/9/8/chartex" xmlns:cx2="http://schemas.microsoft.com/office/drawing/2015/10/21/chartex" xmlns:cx3="http://schemas.microsoft.com/office/drawing/2016/5/9/chartex" xmlns:cx4="http://schemas.microsoft.com/office/drawing/2016/5/10/chartex" xmlns:cx5="http://schemas.microsoft.com/office/drawing/2016/5/11/chartex" xmlns:cx6="http://schemas.microsoft.com/office/drawing/2016/5/12/chartex" xmlns:cx7="http://schemas.microsoft.com/office/drawing/2016/5/13/chartex" xmlns:cx8="http://schemas.microsoft.com/office/drawing/2016/5/14/chartex" xmlns:mc="http://schemas.openxmlformats.org/markup-compatibility/2006" xmlns:aink="http://schemas.microsoft.com/office/drawing/2016/ink" xmlns:am3d="http://schemas.microsoft.com/office/drawing/2017/model3d" xmlns:o="urn:schemas-microsoft-com:office:office" xmlns:oel="http://schemas.microsoft.com/office/2019/extlst" xmlns:r="http://schemas.openxmlformats.org/officeDocument/2006/relationships" xmlns:m="http://schemas.openxmlformats.org/officeDocument/2006/math" xmlns:v="urn:schemas-microsoft-com:vml" xmlns:wp14="http://schemas.microsoft.com/office/word/2010/wordprocessingDrawing" xmlns:wp="http://schemas.openxmlformats.org/drawingml/2006/wordprocessingDrawing" xmlns:w10="urn:schemas-microsoft-com:office:word" xmlns:w="http://schemas.openxmlformats.org/wordprocessingml/2006/main" xmlns:w14="http://schemas.microsoft.com/office/word/2010/wordml" xmlns:w15="http://schemas.microsoft.com/office/word/2012/wordml" xmlns:w16cex="http://schemas.microsoft.com/office/word/2018/wordml/cex" xmlns:w16cid="http://schemas.microsoft.com/office/word/2016/wordml/cid" xmlns:w16="http://schemas.microsoft.com/office/word/2018/wordml" xmlns:w16du="http://schemas.microsoft.com/office/word/2023/wordml/word16du" xmlns:w16sdtdh="http://schemas.microsoft.com/office/word/2020/wordml/sdtdatahash" xmlns:w16sdtfl="http://schemas.microsoft.com/office/word/2024/wordml/sdtformatlock" xmlns:w16se="http://schemas.microsoft.com/office/word/2015/wordml/symex" xmlns:wpg="http://schemas.microsoft.com/office/word/2010/wordprocessingGroup" xmlns:wpi="http://schemas.microsoft.com/office/word/2010/wordprocessingInk" xmlns:wne="http://schemas.microsoft.com/office/word/2006/wordml" xmlns:wps="http://schemas.microsoft.com/office/word/2010/wordprocessingShape" mc:Ignorable="w14 w15 w16se w16cid w16 w16cex w16sdtdh w16sdtfl w16du wp14">
   <w:abstractNum w:abstractNumId="0" w15:restartNumberingAfterBreak="0">
     <w:nsid w:val="012812C5"/>
     <w:multiLevelType w:val="hybridMultilevel"/>
@@ -11396,7 +11505,7 @@
 </file>
 
 <file path=word/styles.xml><?xml version="1.0" encoding="utf-8"?>
-<w:styles xmlns:mc="http://schemas.openxmlformats.org/markup-compatibility/2006" xmlns:r="http://schemas.openxmlformats.org/officeDocument/2006/relationships" xmlns:w="http://schemas.openxmlformats.org/wordprocessingml/2006/main" xmlns:w14="http://schemas.microsoft.com/office/word/2010/wordml" xmlns:w15="http://schemas.microsoft.com/office/word/2012/wordml" xmlns:w16cex="http://schemas.microsoft.com/office/word/2018/wordml/cex" xmlns:w16cid="http://schemas.microsoft.com/office/word/2016/wordml/cid" xmlns:w16="http://schemas.microsoft.com/office/word/2018/wordml" xmlns:w16sdtdh="http://schemas.microsoft.com/office/word/2020/wordml/sdtdatahash" xmlns:w16se="http://schemas.microsoft.com/office/word/2015/wordml/symex" mc:Ignorable="w14 w15 w16se w16cid w16 w16cex w16sdtdh">
+<w:styles xmlns:mc="http://schemas.openxmlformats.org/markup-compatibility/2006" xmlns:r="http://schemas.openxmlformats.org/officeDocument/2006/relationships" xmlns:w="http://schemas.openxmlformats.org/wordprocessingml/2006/main" xmlns:w14="http://schemas.microsoft.com/office/word/2010/wordml" xmlns:w15="http://schemas.microsoft.com/office/word/2012/wordml" xmlns:w16cex="http://schemas.microsoft.com/office/word/2018/wordml/cex" xmlns:w16cid="http://schemas.microsoft.com/office/word/2016/wordml/cid" xmlns:w16="http://schemas.microsoft.com/office/word/2018/wordml" xmlns:w16du="http://schemas.microsoft.com/office/word/2023/wordml/word16du" xmlns:w16sdtdh="http://schemas.microsoft.com/office/word/2020/wordml/sdtdatahash" xmlns:w16sdtfl="http://schemas.microsoft.com/office/word/2024/wordml/sdtformatlock" xmlns:w16se="http://schemas.microsoft.com/office/word/2015/wordml/symex" mc:Ignorable="w14 w15 w16se w16cid w16 w16cex w16sdtdh w16sdtfl w16du">
   <w:docDefaults>
     <w:rPrDefault>
       <w:rPr>
@@ -12830,6 +12939,29 @@
 </file>
 
 <file path=customXml/item1.xml><?xml version="1.0" encoding="utf-8"?>
+<p:properties xmlns:p="http://schemas.microsoft.com/office/2006/metadata/properties" xmlns:xsi="http://www.w3.org/2001/XMLSchema-instance" xmlns:pc="http://schemas.microsoft.com/office/infopath/2007/PartnerControls">
+  <documentManagement>
+    <lcf76f155ced4ddcb4097134ff3c332f xmlns="a5b58bab-3cc2-4c8f-acd6-cc36c5af2e8d">
+      <Terms xmlns="http://schemas.microsoft.com/office/infopath/2007/PartnerControls"/>
+    </lcf76f155ced4ddcb4097134ff3c332f>
+  </documentManagement>
+</p:properties>
+</file>
+
+<file path=customXml/item2.xml><?xml version="1.0" encoding="utf-8"?>
+<b:Sources xmlns:b="http://schemas.openxmlformats.org/officeDocument/2006/bibliography" xmlns="http://schemas.openxmlformats.org/officeDocument/2006/bibliography" SelectedStyle="\APASixthEditionOfficeOnline.xsl" StyleName="APA" Version="6"/>
+</file>
+
+<file path=customXml/item3.xml><?xml version="1.0" encoding="utf-8"?>
+<?mso-contentType ?>
+<FormTemplates xmlns="http://schemas.microsoft.com/sharepoint/v3/contenttype/forms">
+  <Display>DocumentLibraryForm</Display>
+  <Edit>DocumentLibraryForm</Edit>
+  <New>DocumentLibraryForm</New>
+</FormTemplates>
+</file>
+
+<file path=customXml/item4.xml><?xml version="1.0" encoding="utf-8"?>
 <ct:contentTypeSchema xmlns:ct="http://schemas.microsoft.com/office/2006/metadata/contentType" xmlns:ma="http://schemas.microsoft.com/office/2006/metadata/properties/metaAttributes" ct:_="" ma:_="" ma:contentTypeName="Document" ma:contentTypeID="0x010100B05E66BA07A98346B3261AD8B646936B" ma:contentTypeVersion="13" ma:contentTypeDescription="Create a new document." ma:contentTypeScope="" ma:versionID="e881eedf18919df59b50d8c8e8b68905">
   <xsd:schema xmlns:xsd="http://www.w3.org/2001/XMLSchema" xmlns:xs="http://www.w3.org/2001/XMLSchema" xmlns:p="http://schemas.microsoft.com/office/2006/metadata/properties" xmlns:ns2="a5b58bab-3cc2-4c8f-acd6-cc36c5af2e8d" xmlns:ns3="c007984e-1eed-4865-becd-8cfebec4a65c" targetNamespace="http://schemas.microsoft.com/office/2006/metadata/properties" ma:root="true" ma:fieldsID="7e64d17a4556335a64cf56015ff1d874" ns2:_="" ns3:_="">
     <xsd:import namespace="a5b58bab-3cc2-4c8f-acd6-cc36c5af2e8d"/>
@@ -13046,44 +13178,12 @@
 </ct:contentTypeSchema>
 </file>
 
-<file path=customXml/item2.xml><?xml version="1.0" encoding="utf-8"?>
-<b:Sources xmlns:b="http://schemas.openxmlformats.org/officeDocument/2006/bibliography" xmlns="http://schemas.openxmlformats.org/officeDocument/2006/bibliography" SelectedStyle="\APASixthEditionOfficeOnline.xsl" StyleName="APA" Version="6"/>
-</file>
-
-<file path=customXml/item3.xml><?xml version="1.0" encoding="utf-8"?>
-<?mso-contentType ?>
-<FormTemplates xmlns="http://schemas.microsoft.com/sharepoint/v3/contenttype/forms">
-  <Display>DocumentLibraryForm</Display>
-  <Edit>DocumentLibraryForm</Edit>
-  <New>DocumentLibraryForm</New>
-</FormTemplates>
-</file>
-
-<file path=customXml/item4.xml><?xml version="1.0" encoding="utf-8"?>
-<p:properties xmlns:p="http://schemas.microsoft.com/office/2006/metadata/properties" xmlns:xsi="http://www.w3.org/2001/XMLSchema-instance" xmlns:pc="http://schemas.microsoft.com/office/infopath/2007/PartnerControls">
-  <documentManagement>
-    <lcf76f155ced4ddcb4097134ff3c332f xmlns="a5b58bab-3cc2-4c8f-acd6-cc36c5af2e8d">
-      <Terms xmlns="http://schemas.microsoft.com/office/infopath/2007/PartnerControls"/>
-    </lcf76f155ced4ddcb4097134ff3c332f>
-  </documentManagement>
-</p:properties>
-</file>
-
 <file path=customXml/itemProps1.xml><?xml version="1.0" encoding="utf-8"?>
-<ds:datastoreItem xmlns:ds="http://schemas.openxmlformats.org/officeDocument/2006/customXml" ds:itemID="{3CB629D3-36CE-45B7-A9B2-2E3EF444920C}">
+<ds:datastoreItem xmlns:ds="http://schemas.openxmlformats.org/officeDocument/2006/customXml" ds:itemID="{741B572B-AF25-4027-9661-474E6AC60B53}">
   <ds:schemaRefs>
-    <ds:schemaRef ds:uri="http://schemas.microsoft.com/office/2006/metadata/contentType"/>
-    <ds:schemaRef ds:uri="http://schemas.microsoft.com/office/2006/metadata/properties/metaAttributes"/>
-    <ds:schemaRef ds:uri="http://www.w3.org/2001/XMLSchema"/>
     <ds:schemaRef ds:uri="http://schemas.microsoft.com/office/2006/metadata/properties"/>
+    <ds:schemaRef ds:uri="http://schemas.microsoft.com/office/infopath/2007/PartnerControls"/>
     <ds:schemaRef ds:uri="a5b58bab-3cc2-4c8f-acd6-cc36c5af2e8d"/>
-    <ds:schemaRef ds:uri="c007984e-1eed-4865-becd-8cfebec4a65c"/>
-    <ds:schemaRef ds:uri="http://schemas.microsoft.com/office/2006/documentManagement/types"/>
-    <ds:schemaRef ds:uri="http://schemas.microsoft.com/office/infopath/2007/PartnerControls"/>
-    <ds:schemaRef ds:uri="http://schemas.openxmlformats.org/package/2006/metadata/core-properties"/>
-    <ds:schemaRef ds:uri="http://purl.org/dc/elements/1.1/"/>
-    <ds:schemaRef ds:uri="http://purl.org/dc/terms/"/>
-    <ds:schemaRef ds:uri="http://schemas.microsoft.com/internal/obd"/>
   </ds:schemaRefs>
 </ds:datastoreItem>
 </file>
@@ -13105,11 +13205,20 @@
 </file>
 
 <file path=customXml/itemProps4.xml><?xml version="1.0" encoding="utf-8"?>
-<ds:datastoreItem xmlns:ds="http://schemas.openxmlformats.org/officeDocument/2006/customXml" ds:itemID="{741B572B-AF25-4027-9661-474E6AC60B53}">
+<ds:datastoreItem xmlns:ds="http://schemas.openxmlformats.org/officeDocument/2006/customXml" ds:itemID="{3CB629D3-36CE-45B7-A9B2-2E3EF444920C}">
   <ds:schemaRefs>
+    <ds:schemaRef ds:uri="http://schemas.microsoft.com/office/2006/metadata/contentType"/>
+    <ds:schemaRef ds:uri="http://schemas.microsoft.com/office/2006/metadata/properties/metaAttributes"/>
+    <ds:schemaRef ds:uri="http://www.w3.org/2001/XMLSchema"/>
     <ds:schemaRef ds:uri="http://schemas.microsoft.com/office/2006/metadata/properties"/>
+    <ds:schemaRef ds:uri="a5b58bab-3cc2-4c8f-acd6-cc36c5af2e8d"/>
+    <ds:schemaRef ds:uri="c007984e-1eed-4865-becd-8cfebec4a65c"/>
+    <ds:schemaRef ds:uri="http://schemas.microsoft.com/office/2006/documentManagement/types"/>
     <ds:schemaRef ds:uri="http://schemas.microsoft.com/office/infopath/2007/PartnerControls"/>
-    <ds:schemaRef ds:uri="a5b58bab-3cc2-4c8f-acd6-cc36c5af2e8d"/>
+    <ds:schemaRef ds:uri="http://schemas.openxmlformats.org/package/2006/metadata/core-properties"/>
+    <ds:schemaRef ds:uri="http://purl.org/dc/elements/1.1/"/>
+    <ds:schemaRef ds:uri="http://purl.org/dc/terms/"/>
+    <ds:schemaRef ds:uri="http://schemas.microsoft.com/internal/obd"/>
   </ds:schemaRefs>
 </ds:datastoreItem>
 </file>
</xml_diff>